<commit_message>
Minor Fix WDI Model
</commit_message>
<xml_diff>
--- a/WDI/WDI Ontology Specification.docx
+++ b/WDI/WDI Ontology Specification.docx
@@ -210,6 +210,7 @@
               </w:rPr>
               <w:t>lod:</w:t>
             </w:r>
+            <w:proofErr w:type="spellStart"/>
             <w:r>
               <w:rPr>
                 <w:rFonts w:asciiTheme="minorHAnsi" w:hAnsiTheme="minorHAnsi"/>
@@ -224,6 +225,7 @@
               </w:rPr>
               <w:t>Indicator</w:t>
             </w:r>
+            <w:proofErr w:type="spellEnd"/>
           </w:p>
         </w:tc>
       </w:tr>
@@ -279,6 +281,8 @@
                 <w:lang w:val="nl-BE"/>
               </w:rPr>
             </w:pPr>
+            <w:proofErr w:type="spellStart"/>
+            <w:proofErr w:type="gramStart"/>
             <w:r>
               <w:rPr>
                 <w:rFonts w:asciiTheme="minorHAnsi" w:hAnsiTheme="minorHAnsi"/>
@@ -293,6 +297,8 @@
               </w:rPr>
               <w:t>lod:FinancialIndicator</w:t>
             </w:r>
+            <w:proofErr w:type="spellEnd"/>
+            <w:proofErr w:type="gramEnd"/>
           </w:p>
         </w:tc>
       </w:tr>
@@ -318,6 +324,7 @@
                 <w:lang w:val="nl-BE"/>
               </w:rPr>
             </w:pPr>
+            <w:proofErr w:type="spellStart"/>
             <w:r>
               <w:rPr>
                 <w:rFonts w:asciiTheme="minorHAnsi" w:hAnsiTheme="minorHAnsi"/>
@@ -325,6 +332,7 @@
               </w:rPr>
               <w:t>Amount</w:t>
             </w:r>
+            <w:proofErr w:type="spellEnd"/>
           </w:p>
         </w:tc>
         <w:tc>
@@ -353,6 +361,7 @@
               </w:rPr>
               <w:t>elod:</w:t>
             </w:r>
+            <w:proofErr w:type="spellStart"/>
             <w:r>
               <w:rPr>
                 <w:rFonts w:asciiTheme="minorHAnsi" w:hAnsiTheme="minorHAnsi"/>
@@ -360,6 +369,7 @@
               </w:rPr>
               <w:t>Amount</w:t>
             </w:r>
+            <w:proofErr w:type="spellEnd"/>
           </w:p>
         </w:tc>
       </w:tr>
@@ -433,6 +443,8 @@
                 <w:lang w:val="nl-BE"/>
               </w:rPr>
             </w:pPr>
+            <w:proofErr w:type="spellStart"/>
+            <w:proofErr w:type="gramStart"/>
             <w:r>
               <w:rPr>
                 <w:rFonts w:asciiTheme="minorHAnsi" w:hAnsiTheme="minorHAnsi"/>
@@ -440,6 +452,8 @@
               </w:rPr>
               <w:t>skos:Concept</w:t>
             </w:r>
+            <w:proofErr w:type="spellEnd"/>
+            <w:proofErr w:type="gramEnd"/>
           </w:p>
         </w:tc>
       </w:tr>
@@ -495,6 +509,8 @@
                 <w:lang w:val="nl-BE"/>
               </w:rPr>
             </w:pPr>
+            <w:proofErr w:type="spellStart"/>
+            <w:proofErr w:type="gramStart"/>
             <w:r>
               <w:rPr>
                 <w:rFonts w:asciiTheme="minorHAnsi" w:hAnsiTheme="minorHAnsi"/>
@@ -502,6 +518,8 @@
               </w:rPr>
               <w:t>skos:ConceptScheme</w:t>
             </w:r>
+            <w:proofErr w:type="spellEnd"/>
+            <w:proofErr w:type="gramEnd"/>
           </w:p>
         </w:tc>
       </w:tr>
@@ -766,6 +784,8 @@
                 <w:lang w:val="en-US"/>
               </w:rPr>
             </w:pPr>
+            <w:proofErr w:type="spellStart"/>
+            <w:proofErr w:type="gramStart"/>
             <w:r>
               <w:rPr>
                 <w:rFonts w:asciiTheme="minorHAnsi" w:hAnsiTheme="minorHAnsi"/>
@@ -773,6 +793,8 @@
               </w:rPr>
               <w:t>skos:Concept</w:t>
             </w:r>
+            <w:proofErr w:type="spellEnd"/>
+            <w:proofErr w:type="gramEnd"/>
           </w:p>
         </w:tc>
       </w:tr>
@@ -797,6 +819,8 @@
                 <w:lang w:val="nl-BE"/>
               </w:rPr>
             </w:pPr>
+            <w:proofErr w:type="spellStart"/>
+            <w:proofErr w:type="gramStart"/>
             <w:r>
               <w:rPr>
                 <w:rFonts w:asciiTheme="minorHAnsi" w:hAnsiTheme="minorHAnsi"/>
@@ -804,6 +828,8 @@
               </w:rPr>
               <w:t>skos:Concept</w:t>
             </w:r>
+            <w:proofErr w:type="spellEnd"/>
+            <w:proofErr w:type="gramEnd"/>
           </w:p>
         </w:tc>
         <w:tc>
@@ -826,6 +852,8 @@
                 <w:lang w:val="nl-BE"/>
               </w:rPr>
             </w:pPr>
+            <w:proofErr w:type="spellStart"/>
+            <w:proofErr w:type="gramStart"/>
             <w:r>
               <w:rPr>
                 <w:rFonts w:asciiTheme="minorHAnsi" w:hAnsiTheme="minorHAnsi"/>
@@ -833,6 +861,8 @@
               </w:rPr>
               <w:t>skos:InScheme</w:t>
             </w:r>
+            <w:proofErr w:type="spellEnd"/>
+            <w:proofErr w:type="gramEnd"/>
           </w:p>
         </w:tc>
         <w:tc>
@@ -854,6 +884,8 @@
                 <w:rFonts w:asciiTheme="minorHAnsi" w:hAnsiTheme="minorHAnsi"/>
               </w:rPr>
             </w:pPr>
+            <w:proofErr w:type="spellStart"/>
+            <w:proofErr w:type="gramStart"/>
             <w:r>
               <w:rPr>
                 <w:rFonts w:asciiTheme="minorHAnsi" w:hAnsiTheme="minorHAnsi"/>
@@ -861,6 +893,8 @@
               </w:rPr>
               <w:t>skos:ConceptScheme</w:t>
             </w:r>
+            <w:proofErr w:type="spellEnd"/>
+            <w:proofErr w:type="gramEnd"/>
           </w:p>
         </w:tc>
       </w:tr>
@@ -913,6 +947,8 @@
                 <w:lang w:val="nl-BE"/>
               </w:rPr>
             </w:pPr>
+            <w:proofErr w:type="spellStart"/>
+            <w:proofErr w:type="gramStart"/>
             <w:r>
               <w:rPr>
                 <w:rFonts w:asciiTheme="minorHAnsi" w:hAnsiTheme="minorHAnsi"/>
@@ -920,6 +956,8 @@
               </w:rPr>
               <w:t>elod:amount</w:t>
             </w:r>
+            <w:proofErr w:type="spellEnd"/>
+            <w:proofErr w:type="gramEnd"/>
           </w:p>
         </w:tc>
         <w:tc>
@@ -1001,6 +1039,8 @@
                 <w:lang w:val="nl-BE"/>
               </w:rPr>
             </w:pPr>
+            <w:proofErr w:type="spellStart"/>
+            <w:proofErr w:type="gramStart"/>
             <w:r>
               <w:rPr>
                 <w:rFonts w:asciiTheme="minorHAnsi" w:hAnsiTheme="minorHAnsi"/>
@@ -1008,6 +1048,8 @@
               </w:rPr>
               <w:t>elod:hasCurrency</w:t>
             </w:r>
+            <w:proofErr w:type="spellEnd"/>
+            <w:proofErr w:type="gramEnd"/>
           </w:p>
         </w:tc>
         <w:tc>
@@ -1030,6 +1072,8 @@
                 <w:lang w:val="en-US"/>
               </w:rPr>
             </w:pPr>
+            <w:proofErr w:type="spellStart"/>
+            <w:proofErr w:type="gramStart"/>
             <w:r>
               <w:rPr>
                 <w:rFonts w:asciiTheme="minorHAnsi" w:hAnsiTheme="minorHAnsi"/>
@@ -1037,6 +1081,8 @@
               </w:rPr>
               <w:t>skos:Concept</w:t>
             </w:r>
+            <w:proofErr w:type="spellEnd"/>
+            <w:proofErr w:type="gramEnd"/>
           </w:p>
         </w:tc>
       </w:tr>
@@ -1089,12 +1135,21 @@
                 <w:lang w:val="nl-BE"/>
               </w:rPr>
             </w:pPr>
-            <w:r>
-              <w:rPr>
-                <w:rFonts w:asciiTheme="minorHAnsi" w:hAnsiTheme="minorHAnsi"/>
-                <w:lang w:val="nl-BE"/>
-              </w:rPr>
-              <w:t>elod:hasNonFinancial</w:t>
+            <w:proofErr w:type="spellStart"/>
+            <w:proofErr w:type="gramStart"/>
+            <w:r>
+              <w:rPr>
+                <w:rFonts w:asciiTheme="minorHAnsi" w:hAnsiTheme="minorHAnsi"/>
+                <w:lang w:val="nl-BE"/>
+              </w:rPr>
+              <w:t>elod:has</w:t>
+            </w:r>
+            <w:r>
+              <w:rPr>
+                <w:rFonts w:asciiTheme="minorHAnsi" w:hAnsiTheme="minorHAnsi"/>
+                <w:lang w:val="nl-BE"/>
+              </w:rPr>
+              <w:t>Statistical</w:t>
             </w:r>
             <w:r>
               <w:rPr>
@@ -1103,6 +1158,8 @@
               </w:rPr>
               <w:t>Indicator</w:t>
             </w:r>
+            <w:proofErr w:type="spellEnd"/>
+            <w:proofErr w:type="gramEnd"/>
           </w:p>
         </w:tc>
         <w:tc>
@@ -1125,6 +1182,8 @@
                 <w:lang w:val="en-US"/>
               </w:rPr>
             </w:pPr>
+            <w:proofErr w:type="spellStart"/>
+            <w:proofErr w:type="gramStart"/>
             <w:r>
               <w:rPr>
                 <w:rFonts w:asciiTheme="minorHAnsi" w:hAnsiTheme="minorHAnsi"/>
@@ -1139,8 +1198,6 @@
               </w:rPr>
               <w:t>NonFinancial</w:t>
             </w:r>
-            <w:bookmarkStart w:id="0" w:name="_GoBack"/>
-            <w:bookmarkEnd w:id="0"/>
             <w:r>
               <w:rPr>
                 <w:rFonts w:asciiTheme="minorHAnsi" w:hAnsiTheme="minorHAnsi"/>
@@ -1148,6 +1205,8 @@
               </w:rPr>
               <w:t>Indicator</w:t>
             </w:r>
+            <w:proofErr w:type="spellEnd"/>
+            <w:proofErr w:type="gramEnd"/>
           </w:p>
         </w:tc>
       </w:tr>
@@ -1200,13 +1259,31 @@
                 <w:lang w:val="nl-BE"/>
               </w:rPr>
             </w:pPr>
-            <w:r>
-              <w:rPr>
-                <w:rFonts w:asciiTheme="minorHAnsi" w:hAnsiTheme="minorHAnsi"/>
-                <w:lang w:val="nl-BE"/>
-              </w:rPr>
-              <w:t>elod:hasFinancialIndicator</w:t>
-            </w:r>
+            <w:proofErr w:type="spellStart"/>
+            <w:proofErr w:type="gramStart"/>
+            <w:r>
+              <w:rPr>
+                <w:rFonts w:asciiTheme="minorHAnsi" w:hAnsiTheme="minorHAnsi"/>
+                <w:lang w:val="nl-BE"/>
+              </w:rPr>
+              <w:t>elod:has</w:t>
+            </w:r>
+            <w:r>
+              <w:rPr>
+                <w:rFonts w:asciiTheme="minorHAnsi" w:hAnsiTheme="minorHAnsi"/>
+                <w:lang w:val="nl-BE"/>
+              </w:rPr>
+              <w:t>Statistical</w:t>
+            </w:r>
+            <w:r>
+              <w:rPr>
+                <w:rFonts w:asciiTheme="minorHAnsi" w:hAnsiTheme="minorHAnsi"/>
+                <w:lang w:val="nl-BE"/>
+              </w:rPr>
+              <w:t>Indicator</w:t>
+            </w:r>
+            <w:proofErr w:type="spellEnd"/>
+            <w:proofErr w:type="gramEnd"/>
           </w:p>
         </w:tc>
         <w:tc>
@@ -1229,6 +1306,8 @@
                 <w:lang w:val="en-US"/>
               </w:rPr>
             </w:pPr>
+            <w:proofErr w:type="spellStart"/>
+            <w:proofErr w:type="gramStart"/>
             <w:r>
               <w:rPr>
                 <w:rFonts w:asciiTheme="minorHAnsi" w:hAnsiTheme="minorHAnsi"/>
@@ -1236,6 +1315,8 @@
               </w:rPr>
               <w:t>elod:FinancialIndicator</w:t>
             </w:r>
+            <w:proofErr w:type="spellEnd"/>
+            <w:proofErr w:type="gramEnd"/>
           </w:p>
         </w:tc>
       </w:tr>
@@ -1248,6 +1329,8 @@
           <w:lang w:val="en-US"/>
         </w:rPr>
       </w:pPr>
+      <w:bookmarkStart w:id="0" w:name="_GoBack"/>
+      <w:bookmarkEnd w:id="0"/>
     </w:p>
     <w:p>
       <w:pPr>
@@ -1572,13 +1655,31 @@
                 <w:lang w:val="nl-BE"/>
               </w:rPr>
             </w:pPr>
-            <w:r>
-              <w:rPr>
-                <w:rFonts w:asciiTheme="minorHAnsi" w:hAnsiTheme="minorHAnsi"/>
-                <w:lang w:val="nl-BE"/>
-              </w:rPr>
-              <w:t>Linked Economy</w:t>
-            </w:r>
+            <w:proofErr w:type="spellStart"/>
+            <w:r>
+              <w:rPr>
+                <w:rFonts w:asciiTheme="minorHAnsi" w:hAnsiTheme="minorHAnsi"/>
+                <w:lang w:val="nl-BE"/>
+              </w:rPr>
+              <w:t>Linked</w:t>
+            </w:r>
+            <w:proofErr w:type="spellEnd"/>
+            <w:r>
+              <w:rPr>
+                <w:rFonts w:asciiTheme="minorHAnsi" w:hAnsiTheme="minorHAnsi"/>
+                <w:lang w:val="nl-BE"/>
+              </w:rPr>
+              <w:t xml:space="preserve"> </w:t>
+            </w:r>
+            <w:proofErr w:type="spellStart"/>
+            <w:r>
+              <w:rPr>
+                <w:rFonts w:asciiTheme="minorHAnsi" w:hAnsiTheme="minorHAnsi"/>
+                <w:lang w:val="nl-BE"/>
+              </w:rPr>
+              <w:t>Economy</w:t>
+            </w:r>
+            <w:proofErr w:type="spellEnd"/>
           </w:p>
         </w:tc>
       </w:tr>
@@ -1600,6 +1701,8 @@
                 <w:lang w:val="nl-BE"/>
               </w:rPr>
             </w:pPr>
+            <w:proofErr w:type="spellStart"/>
+            <w:proofErr w:type="gramStart"/>
             <w:r>
               <w:rPr>
                 <w:rFonts w:asciiTheme="minorHAnsi" w:hAnsiTheme="minorHAnsi"/>
@@ -1607,6 +1710,8 @@
               </w:rPr>
               <w:t>skos</w:t>
             </w:r>
+            <w:proofErr w:type="spellEnd"/>
+            <w:proofErr w:type="gramEnd"/>
           </w:p>
         </w:tc>
         <w:tc>
@@ -1873,6 +1978,7 @@
               </w:rPr>
               <w:t>elod:</w:t>
             </w:r>
+            <w:proofErr w:type="spellStart"/>
             <w:r>
               <w:rPr>
                 <w:rFonts w:asciiTheme="minorHAnsi" w:hAnsiTheme="minorHAnsi"/>
@@ -1880,6 +1986,7 @@
               </w:rPr>
               <w:t>financialYear</w:t>
             </w:r>
+            <w:proofErr w:type="spellEnd"/>
           </w:p>
         </w:tc>
         <w:tc>
@@ -1901,6 +2008,8 @@
                 <w:lang w:val="en-US"/>
               </w:rPr>
             </w:pPr>
+            <w:proofErr w:type="spellStart"/>
+            <w:proofErr w:type="gramStart"/>
             <w:r>
               <w:rPr>
                 <w:rFonts w:asciiTheme="minorHAnsi" w:hAnsiTheme="minorHAnsi"/>
@@ -1915,6 +2024,8 @@
               </w:rPr>
               <w:t>gYear</w:t>
             </w:r>
+            <w:proofErr w:type="spellEnd"/>
+            <w:proofErr w:type="gramEnd"/>
           </w:p>
         </w:tc>
       </w:tr>
@@ -1964,6 +2075,8 @@
                 <w:lang w:val="nl-BE"/>
               </w:rPr>
             </w:pPr>
+            <w:proofErr w:type="spellStart"/>
+            <w:proofErr w:type="gramStart"/>
             <w:r>
               <w:rPr>
                 <w:rFonts w:asciiTheme="minorHAnsi" w:hAnsiTheme="minorHAnsi"/>
@@ -1971,6 +2084,8 @@
               </w:rPr>
               <w:t>elod:hasValue</w:t>
             </w:r>
+            <w:proofErr w:type="spellEnd"/>
+            <w:proofErr w:type="gramEnd"/>
           </w:p>
         </w:tc>
         <w:tc>
@@ -2018,6 +2133,8 @@
                 <w:lang w:val="nl-BE"/>
               </w:rPr>
             </w:pPr>
+            <w:proofErr w:type="spellStart"/>
+            <w:proofErr w:type="gramStart"/>
             <w:r>
               <w:rPr>
                 <w:rFonts w:asciiTheme="minorHAnsi" w:hAnsiTheme="minorHAnsi"/>
@@ -2025,16 +2142,20 @@
               </w:rPr>
               <w:t>skos:Concept</w:t>
             </w:r>
-          </w:p>
-          <w:p>
-            <w:pPr>
-              <w:spacing w:line="240" w:lineRule="auto"/>
-              <w:jc w:val="center"/>
-              <w:rPr>
-                <w:rFonts w:asciiTheme="minorHAnsi" w:hAnsiTheme="minorHAnsi"/>
-                <w:lang w:val="nl-BE"/>
-              </w:rPr>
-            </w:pPr>
+            <w:proofErr w:type="spellEnd"/>
+            <w:proofErr w:type="gramEnd"/>
+          </w:p>
+          <w:p>
+            <w:pPr>
+              <w:spacing w:line="240" w:lineRule="auto"/>
+              <w:jc w:val="center"/>
+              <w:rPr>
+                <w:rFonts w:asciiTheme="minorHAnsi" w:hAnsiTheme="minorHAnsi"/>
+                <w:lang w:val="nl-BE"/>
+              </w:rPr>
+            </w:pPr>
+            <w:proofErr w:type="spellStart"/>
+            <w:proofErr w:type="gramStart"/>
             <w:r>
               <w:rPr>
                 <w:rFonts w:asciiTheme="minorHAnsi" w:hAnsiTheme="minorHAnsi"/>
@@ -2042,6 +2163,8 @@
               </w:rPr>
               <w:t>skos:ConceptScheme</w:t>
             </w:r>
+            <w:proofErr w:type="spellEnd"/>
+            <w:proofErr w:type="gramEnd"/>
           </w:p>
         </w:tc>
         <w:tc>
@@ -2063,6 +2186,8 @@
                 <w:lang w:val="nl-BE"/>
               </w:rPr>
             </w:pPr>
+            <w:proofErr w:type="spellStart"/>
+            <w:proofErr w:type="gramStart"/>
             <w:r>
               <w:rPr>
                 <w:rFonts w:asciiTheme="minorHAnsi" w:hAnsiTheme="minorHAnsi"/>
@@ -2070,6 +2195,8 @@
               </w:rPr>
               <w:t>skos:prefLabel</w:t>
             </w:r>
+            <w:proofErr w:type="spellEnd"/>
+            <w:proofErr w:type="gramEnd"/>
           </w:p>
         </w:tc>
         <w:tc>
@@ -2118,6 +2245,8 @@
                 <w:lang w:val="nl-BE"/>
               </w:rPr>
             </w:pPr>
+            <w:proofErr w:type="spellStart"/>
+            <w:proofErr w:type="gramStart"/>
             <w:r>
               <w:rPr>
                 <w:rFonts w:asciiTheme="minorHAnsi" w:hAnsiTheme="minorHAnsi"/>
@@ -2125,15 +2254,19 @@
               </w:rPr>
               <w:t>skos:Concept</w:t>
             </w:r>
-          </w:p>
-          <w:p>
-            <w:pPr>
-              <w:jc w:val="center"/>
-              <w:rPr>
-                <w:rFonts w:asciiTheme="minorHAnsi" w:hAnsiTheme="minorHAnsi"/>
-                <w:lang w:val="nl-BE"/>
-              </w:rPr>
-            </w:pPr>
+            <w:proofErr w:type="spellEnd"/>
+            <w:proofErr w:type="gramEnd"/>
+          </w:p>
+          <w:p>
+            <w:pPr>
+              <w:jc w:val="center"/>
+              <w:rPr>
+                <w:rFonts w:asciiTheme="minorHAnsi" w:hAnsiTheme="minorHAnsi"/>
+                <w:lang w:val="nl-BE"/>
+              </w:rPr>
+            </w:pPr>
+            <w:proofErr w:type="spellStart"/>
+            <w:proofErr w:type="gramStart"/>
             <w:r>
               <w:rPr>
                 <w:rFonts w:asciiTheme="minorHAnsi" w:hAnsiTheme="minorHAnsi"/>
@@ -2141,6 +2274,8 @@
               </w:rPr>
               <w:t>skos:ConceptScheme</w:t>
             </w:r>
+            <w:proofErr w:type="spellEnd"/>
+            <w:proofErr w:type="gramEnd"/>
           </w:p>
         </w:tc>
         <w:tc>
@@ -2161,6 +2296,8 @@
                 <w:lang w:val="nl-BE"/>
               </w:rPr>
             </w:pPr>
+            <w:proofErr w:type="spellStart"/>
+            <w:proofErr w:type="gramStart"/>
             <w:r>
               <w:rPr>
                 <w:rFonts w:asciiTheme="minorHAnsi" w:hAnsiTheme="minorHAnsi"/>
@@ -2168,6 +2305,8 @@
               </w:rPr>
               <w:t>skos:note</w:t>
             </w:r>
+            <w:proofErr w:type="spellEnd"/>
+            <w:proofErr w:type="gramEnd"/>
           </w:p>
         </w:tc>
         <w:tc>
@@ -2216,6 +2355,8 @@
                 <w:lang w:val="nl-BE"/>
               </w:rPr>
             </w:pPr>
+            <w:proofErr w:type="spellStart"/>
+            <w:proofErr w:type="gramStart"/>
             <w:r>
               <w:rPr>
                 <w:rFonts w:asciiTheme="minorHAnsi" w:hAnsiTheme="minorHAnsi"/>
@@ -2223,6 +2364,8 @@
               </w:rPr>
               <w:t>skos:Concept</w:t>
             </w:r>
+            <w:proofErr w:type="spellEnd"/>
+            <w:proofErr w:type="gramEnd"/>
           </w:p>
         </w:tc>
         <w:tc>
@@ -2243,6 +2386,8 @@
                 <w:lang w:val="nl-BE"/>
               </w:rPr>
             </w:pPr>
+            <w:proofErr w:type="spellStart"/>
+            <w:proofErr w:type="gramStart"/>
             <w:r>
               <w:rPr>
                 <w:rFonts w:asciiTheme="minorHAnsi" w:hAnsiTheme="minorHAnsi"/>
@@ -2250,6 +2395,8 @@
               </w:rPr>
               <w:t>skos:notation</w:t>
             </w:r>
+            <w:proofErr w:type="spellEnd"/>
+            <w:proofErr w:type="gramEnd"/>
           </w:p>
         </w:tc>
         <w:tc>
@@ -2298,6 +2445,8 @@
                 <w:lang w:val="nl-BE"/>
               </w:rPr>
             </w:pPr>
+            <w:proofErr w:type="spellStart"/>
+            <w:proofErr w:type="gramStart"/>
             <w:r>
               <w:rPr>
                 <w:rFonts w:asciiTheme="minorHAnsi" w:hAnsiTheme="minorHAnsi"/>
@@ -2305,15 +2454,19 @@
               </w:rPr>
               <w:t>skos:Concept</w:t>
             </w:r>
-          </w:p>
-          <w:p>
-            <w:pPr>
-              <w:jc w:val="center"/>
-              <w:rPr>
-                <w:rFonts w:asciiTheme="minorHAnsi" w:hAnsiTheme="minorHAnsi"/>
-                <w:lang w:val="nl-BE"/>
-              </w:rPr>
-            </w:pPr>
+            <w:proofErr w:type="spellEnd"/>
+            <w:proofErr w:type="gramEnd"/>
+          </w:p>
+          <w:p>
+            <w:pPr>
+              <w:jc w:val="center"/>
+              <w:rPr>
+                <w:rFonts w:asciiTheme="minorHAnsi" w:hAnsiTheme="minorHAnsi"/>
+                <w:lang w:val="nl-BE"/>
+              </w:rPr>
+            </w:pPr>
+            <w:proofErr w:type="spellStart"/>
+            <w:proofErr w:type="gramStart"/>
             <w:r>
               <w:rPr>
                 <w:rFonts w:asciiTheme="minorHAnsi" w:hAnsiTheme="minorHAnsi"/>
@@ -2321,6 +2474,8 @@
               </w:rPr>
               <w:t>skos:ConceptScheme</w:t>
             </w:r>
+            <w:proofErr w:type="spellEnd"/>
+            <w:proofErr w:type="gramEnd"/>
           </w:p>
         </w:tc>
         <w:tc>
@@ -2341,6 +2496,8 @@
                 <w:lang w:val="nl-BE"/>
               </w:rPr>
             </w:pPr>
+            <w:proofErr w:type="spellStart"/>
+            <w:proofErr w:type="gramStart"/>
             <w:r>
               <w:rPr>
                 <w:rFonts w:asciiTheme="minorHAnsi" w:hAnsiTheme="minorHAnsi"/>
@@ -2348,6 +2505,8 @@
               </w:rPr>
               <w:t>skos:definition</w:t>
             </w:r>
+            <w:proofErr w:type="spellEnd"/>
+            <w:proofErr w:type="gramEnd"/>
           </w:p>
         </w:tc>
         <w:tc>
@@ -2424,6 +2583,8 @@
                 <w:lang w:val="nl-BE"/>
               </w:rPr>
             </w:pPr>
+            <w:proofErr w:type="spellStart"/>
+            <w:proofErr w:type="gramStart"/>
             <w:r>
               <w:rPr>
                 <w:rFonts w:asciiTheme="minorHAnsi" w:hAnsiTheme="minorHAnsi"/>
@@ -2431,6 +2592,8 @@
               </w:rPr>
               <w:t>elod:hasCurrencyValue</w:t>
             </w:r>
+            <w:proofErr w:type="spellEnd"/>
+            <w:proofErr w:type="gramEnd"/>
           </w:p>
         </w:tc>
         <w:tc>
@@ -2452,6 +2615,8 @@
                 <w:lang w:val="nl-BE"/>
               </w:rPr>
             </w:pPr>
+            <w:proofErr w:type="spellStart"/>
+            <w:proofErr w:type="gramStart"/>
             <w:r>
               <w:rPr>
                 <w:rFonts w:asciiTheme="minorHAnsi" w:hAnsiTheme="minorHAnsi"/>
@@ -2459,6 +2624,8 @@
               </w:rPr>
               <w:t>xsd:float</w:t>
             </w:r>
+            <w:proofErr w:type="spellEnd"/>
+            <w:proofErr w:type="gramEnd"/>
           </w:p>
         </w:tc>
       </w:tr>
@@ -2479,6 +2646,8 @@
                 <w:lang w:val="nl-BE"/>
               </w:rPr>
             </w:pPr>
+            <w:proofErr w:type="spellStart"/>
+            <w:proofErr w:type="gramStart"/>
             <w:r>
               <w:rPr>
                 <w:rFonts w:asciiTheme="minorHAnsi" w:hAnsiTheme="minorHAnsi"/>
@@ -2486,16 +2655,20 @@
               </w:rPr>
               <w:t>skos:Concept</w:t>
             </w:r>
-          </w:p>
-          <w:p>
-            <w:pPr>
-              <w:spacing w:line="240" w:lineRule="auto"/>
-              <w:jc w:val="center"/>
-              <w:rPr>
-                <w:rFonts w:asciiTheme="minorHAnsi" w:hAnsiTheme="minorHAnsi"/>
-                <w:lang w:val="nl-BE"/>
-              </w:rPr>
-            </w:pPr>
+            <w:proofErr w:type="spellEnd"/>
+            <w:proofErr w:type="gramEnd"/>
+          </w:p>
+          <w:p>
+            <w:pPr>
+              <w:spacing w:line="240" w:lineRule="auto"/>
+              <w:jc w:val="center"/>
+              <w:rPr>
+                <w:rFonts w:asciiTheme="minorHAnsi" w:hAnsiTheme="minorHAnsi"/>
+                <w:lang w:val="nl-BE"/>
+              </w:rPr>
+            </w:pPr>
+            <w:proofErr w:type="spellStart"/>
+            <w:proofErr w:type="gramStart"/>
             <w:r>
               <w:rPr>
                 <w:rFonts w:asciiTheme="minorHAnsi" w:hAnsiTheme="minorHAnsi"/>
@@ -2503,6 +2676,8 @@
               </w:rPr>
               <w:t>skos:ConceptScheme</w:t>
             </w:r>
+            <w:proofErr w:type="spellEnd"/>
+            <w:proofErr w:type="gramEnd"/>
           </w:p>
         </w:tc>
         <w:tc>
@@ -2524,6 +2699,8 @@
                 <w:lang w:val="nl-BE"/>
               </w:rPr>
             </w:pPr>
+            <w:proofErr w:type="spellStart"/>
+            <w:proofErr w:type="gramStart"/>
             <w:r>
               <w:rPr>
                 <w:rFonts w:asciiTheme="minorHAnsi" w:hAnsiTheme="minorHAnsi"/>
@@ -2531,6 +2708,8 @@
               </w:rPr>
               <w:t>skos:altLabel</w:t>
             </w:r>
+            <w:proofErr w:type="spellEnd"/>
+            <w:proofErr w:type="gramEnd"/>
           </w:p>
         </w:tc>
         <w:tc>

</xml_diff>